<commit_message>
Version 2.2 miniproyecto finalizado
</commit_message>
<xml_diff>
--- a/Miniproyecto/Mini Proyecto UT1.docx
+++ b/Miniproyecto/Mini Proyecto UT1.docx
@@ -1491,23 +1491,54 @@
         </w:rPr>
         <w:t xml:space="preserve"> tiene muchos elementos y los </w:t>
       </w:r>
-      <w:proofErr w:type="spellStart"/>
-      <w:r>
-        <w:rPr>
-          <w:rFonts w:ascii="Times New Roman" w:hAnsi="Times New Roman" w:cs="Times New Roman"/>
-          <w:sz w:val="24"/>
-          <w:szCs w:val="24"/>
-        </w:rPr>
-        <w:t>ma</w:t>
-      </w:r>
-      <w:proofErr w:type="spellEnd"/>
-      <w:r>
-        <w:rPr>
-          <w:rFonts w:ascii="Times New Roman" w:hAnsi="Times New Roman" w:cs="Times New Roman"/>
-          <w:sz w:val="24"/>
-          <w:szCs w:val="24"/>
-        </w:rPr>
-        <w:t xml:space="preserve"> usados comúnmente son los siguientes:</w:t>
+      <w:r>
+        <w:rPr>
+          <w:rFonts w:ascii="Times New Roman" w:hAnsi="Times New Roman" w:cs="Times New Roman"/>
+          <w:sz w:val="24"/>
+          <w:szCs w:val="24"/>
+        </w:rPr>
+        <w:t>más</w:t>
+      </w:r>
+      <w:r>
+        <w:rPr>
+          <w:rFonts w:ascii="Times New Roman" w:hAnsi="Times New Roman" w:cs="Times New Roman"/>
+          <w:sz w:val="24"/>
+          <w:szCs w:val="24"/>
+        </w:rPr>
+        <w:t xml:space="preserve"> usados comúnmente son los siguientes</w:t>
+      </w:r>
+      <w:r>
+        <w:rPr>
+          <w:rFonts w:ascii="Times New Roman" w:hAnsi="Times New Roman" w:cs="Times New Roman"/>
+          <w:sz w:val="24"/>
+          <w:szCs w:val="24"/>
+        </w:rPr>
+        <w:t xml:space="preserve"> (</w:t>
+      </w:r>
+      <w:r>
+        <w:rPr>
+          <w:rFonts w:ascii="Times New Roman" w:hAnsi="Times New Roman" w:cs="Times New Roman"/>
+          <w:color w:val="FF0000"/>
+          <w:sz w:val="24"/>
+          <w:szCs w:val="24"/>
+        </w:rPr>
+        <w:t>todas estas etiquetas están implementadas en la parte de index.html</w:t>
+      </w:r>
+      <w:r>
+        <w:rPr>
+          <w:rFonts w:ascii="Times New Roman" w:hAnsi="Times New Roman" w:cs="Times New Roman"/>
+          <w:sz w:val="24"/>
+          <w:szCs w:val="24"/>
+        </w:rPr>
+        <w:t>)</w:t>
+      </w:r>
+      <w:r>
+        <w:rPr>
+          <w:rFonts w:ascii="Times New Roman" w:hAnsi="Times New Roman" w:cs="Times New Roman"/>
+          <w:sz w:val="24"/>
+          <w:szCs w:val="24"/>
+        </w:rPr>
+        <w:t>:</w:t>
       </w:r>
     </w:p>
     <w:p>
@@ -1533,27 +1564,1658 @@
           <w:szCs w:val="24"/>
         </w:rPr>
         <w:t>. Tiene hasta seis tipos de etiquetas y cada una con un tamaño diferente.</w:t>
+      </w:r>
+    </w:p>
+    <w:p>
+      <w:pPr>
+        <w:rPr>
+          <w:rFonts w:ascii="Times New Roman" w:hAnsi="Times New Roman" w:cs="Times New Roman"/>
+          <w:sz w:val="24"/>
+          <w:szCs w:val="24"/>
+        </w:rPr>
+      </w:pPr>
+      <w:r>
+        <w:rPr>
+          <w:rFonts w:ascii="Times New Roman" w:hAnsi="Times New Roman" w:cs="Times New Roman"/>
+          <w:sz w:val="24"/>
+          <w:szCs w:val="24"/>
+        </w:rPr>
+        <w:t>-Etiqueta a. Es un enlace que puede ser de tipo ancla</w:t>
+      </w:r>
+      <w:r>
+        <w:rPr>
+          <w:rFonts w:ascii="Times New Roman" w:hAnsi="Times New Roman" w:cs="Times New Roman"/>
+          <w:sz w:val="24"/>
+          <w:szCs w:val="24"/>
+        </w:rPr>
+        <w:t xml:space="preserve"> </w:t>
+      </w:r>
+      <w:r>
+        <w:rPr>
+          <w:rFonts w:ascii="Times New Roman" w:hAnsi="Times New Roman" w:cs="Times New Roman"/>
+          <w:sz w:val="24"/>
+          <w:szCs w:val="24"/>
+        </w:rPr>
+        <w:t xml:space="preserve">(referente a la misma página) o un enlace a una </w:t>
+      </w:r>
+      <w:r>
+        <w:rPr>
+          <w:rFonts w:ascii="Times New Roman" w:hAnsi="Times New Roman" w:cs="Times New Roman"/>
+          <w:sz w:val="24"/>
+          <w:szCs w:val="24"/>
+        </w:rPr>
+        <w:t>página</w:t>
+      </w:r>
+      <w:r>
+        <w:rPr>
+          <w:rFonts w:ascii="Times New Roman" w:hAnsi="Times New Roman" w:cs="Times New Roman"/>
+          <w:sz w:val="24"/>
+          <w:szCs w:val="24"/>
+        </w:rPr>
+        <w:t xml:space="preserve"> externa</w:t>
+      </w:r>
+      <w:r>
+        <w:rPr>
+          <w:rFonts w:ascii="Times New Roman" w:hAnsi="Times New Roman" w:cs="Times New Roman"/>
+          <w:sz w:val="24"/>
+          <w:szCs w:val="24"/>
+        </w:rPr>
+        <w:t>.</w:t>
+      </w:r>
+    </w:p>
+    <w:p>
+      <w:pPr>
+        <w:rPr>
+          <w:rFonts w:ascii="Times New Roman" w:hAnsi="Times New Roman" w:cs="Times New Roman"/>
+          <w:sz w:val="24"/>
+          <w:szCs w:val="24"/>
+        </w:rPr>
+      </w:pPr>
+      <w:r>
+        <w:rPr>
+          <w:rFonts w:ascii="Times New Roman" w:hAnsi="Times New Roman" w:cs="Times New Roman"/>
+          <w:sz w:val="24"/>
+          <w:szCs w:val="24"/>
+        </w:rPr>
+        <w:t xml:space="preserve">-Etiqueta </w:t>
+      </w:r>
+      <w:proofErr w:type="spellStart"/>
+      <w:r>
+        <w:rPr>
+          <w:rFonts w:ascii="Times New Roman" w:hAnsi="Times New Roman" w:cs="Times New Roman"/>
+          <w:sz w:val="24"/>
+          <w:szCs w:val="24"/>
+        </w:rPr>
+        <w:t>ul</w:t>
+      </w:r>
+      <w:proofErr w:type="spellEnd"/>
+      <w:r>
+        <w:rPr>
+          <w:rFonts w:ascii="Times New Roman" w:hAnsi="Times New Roman" w:cs="Times New Roman"/>
+          <w:sz w:val="24"/>
+          <w:szCs w:val="24"/>
+        </w:rPr>
+        <w:t xml:space="preserve">, </w:t>
+      </w:r>
+      <w:proofErr w:type="spellStart"/>
+      <w:r>
+        <w:rPr>
+          <w:rFonts w:ascii="Times New Roman" w:hAnsi="Times New Roman" w:cs="Times New Roman"/>
+          <w:sz w:val="24"/>
+          <w:szCs w:val="24"/>
+        </w:rPr>
+        <w:t>ol</w:t>
+      </w:r>
+      <w:proofErr w:type="spellEnd"/>
+      <w:r>
+        <w:rPr>
+          <w:rFonts w:ascii="Times New Roman" w:hAnsi="Times New Roman" w:cs="Times New Roman"/>
+          <w:sz w:val="24"/>
+          <w:szCs w:val="24"/>
+        </w:rPr>
+        <w:t xml:space="preserve">, </w:t>
+      </w:r>
+      <w:proofErr w:type="spellStart"/>
+      <w:r>
+        <w:rPr>
+          <w:rFonts w:ascii="Times New Roman" w:hAnsi="Times New Roman" w:cs="Times New Roman"/>
+          <w:sz w:val="24"/>
+          <w:szCs w:val="24"/>
+        </w:rPr>
+        <w:t>li</w:t>
+      </w:r>
+      <w:proofErr w:type="spellEnd"/>
+      <w:r>
+        <w:rPr>
+          <w:rFonts w:ascii="Times New Roman" w:hAnsi="Times New Roman" w:cs="Times New Roman"/>
+          <w:sz w:val="24"/>
+          <w:szCs w:val="24"/>
+        </w:rPr>
+        <w:t xml:space="preserve">. El elemento </w:t>
+      </w:r>
+      <w:proofErr w:type="spellStart"/>
+      <w:r>
+        <w:rPr>
+          <w:rFonts w:ascii="Times New Roman" w:hAnsi="Times New Roman" w:cs="Times New Roman"/>
+          <w:sz w:val="24"/>
+          <w:szCs w:val="24"/>
+        </w:rPr>
+        <w:t>ul</w:t>
+      </w:r>
+      <w:proofErr w:type="spellEnd"/>
+      <w:r>
+        <w:rPr>
+          <w:rFonts w:ascii="Times New Roman" w:hAnsi="Times New Roman" w:cs="Times New Roman"/>
+          <w:sz w:val="24"/>
+          <w:szCs w:val="24"/>
+        </w:rPr>
+        <w:t xml:space="preserve"> crea una lista desordenada, </w:t>
+      </w:r>
+      <w:proofErr w:type="spellStart"/>
+      <w:r>
+        <w:rPr>
+          <w:rFonts w:ascii="Times New Roman" w:hAnsi="Times New Roman" w:cs="Times New Roman"/>
+          <w:sz w:val="24"/>
+          <w:szCs w:val="24"/>
+        </w:rPr>
+        <w:t>ol</w:t>
+      </w:r>
+      <w:proofErr w:type="spellEnd"/>
+      <w:r>
+        <w:rPr>
+          <w:rFonts w:ascii="Times New Roman" w:hAnsi="Times New Roman" w:cs="Times New Roman"/>
+          <w:sz w:val="24"/>
+          <w:szCs w:val="24"/>
+        </w:rPr>
+        <w:t xml:space="preserve"> crea una lista ordenada e </w:t>
+      </w:r>
+      <w:proofErr w:type="spellStart"/>
+      <w:r>
+        <w:rPr>
+          <w:rFonts w:ascii="Times New Roman" w:hAnsi="Times New Roman" w:cs="Times New Roman"/>
+          <w:sz w:val="24"/>
+          <w:szCs w:val="24"/>
+        </w:rPr>
+        <w:t>il</w:t>
+      </w:r>
+      <w:proofErr w:type="spellEnd"/>
+      <w:r>
+        <w:rPr>
+          <w:rFonts w:ascii="Times New Roman" w:hAnsi="Times New Roman" w:cs="Times New Roman"/>
+          <w:sz w:val="24"/>
+          <w:szCs w:val="24"/>
+        </w:rPr>
+        <w:t xml:space="preserve"> tiene que ser cada elemento en que lo quieres dividir.</w:t>
+      </w:r>
+    </w:p>
+    <w:p>
+      <w:pPr>
+        <w:rPr>
+          <w:rFonts w:ascii="Times New Roman" w:hAnsi="Times New Roman" w:cs="Times New Roman"/>
+          <w:sz w:val="24"/>
+          <w:szCs w:val="24"/>
+        </w:rPr>
+      </w:pPr>
+      <w:r>
+        <w:rPr>
+          <w:rFonts w:ascii="Times New Roman" w:hAnsi="Times New Roman" w:cs="Times New Roman"/>
+          <w:sz w:val="24"/>
+          <w:szCs w:val="24"/>
+        </w:rPr>
+        <w:t>-Etiqueta p. Elemento que crea un párrafo.</w:t>
+      </w:r>
+    </w:p>
+    <w:p>
+      <w:pPr>
+        <w:rPr>
+          <w:rFonts w:ascii="Times New Roman" w:hAnsi="Times New Roman" w:cs="Times New Roman"/>
+          <w:sz w:val="24"/>
+          <w:szCs w:val="24"/>
+        </w:rPr>
+      </w:pPr>
+      <w:r>
+        <w:rPr>
+          <w:rFonts w:ascii="Times New Roman" w:hAnsi="Times New Roman" w:cs="Times New Roman"/>
+          <w:sz w:val="24"/>
+          <w:szCs w:val="24"/>
+        </w:rPr>
+        <w:t xml:space="preserve">-Etiqueta </w:t>
+      </w:r>
+      <w:proofErr w:type="spellStart"/>
+      <w:r>
+        <w:rPr>
+          <w:rFonts w:ascii="Times New Roman" w:hAnsi="Times New Roman" w:cs="Times New Roman"/>
+          <w:sz w:val="24"/>
+          <w:szCs w:val="24"/>
+        </w:rPr>
+        <w:t>span</w:t>
+      </w:r>
+      <w:proofErr w:type="spellEnd"/>
+      <w:r>
+        <w:rPr>
+          <w:rFonts w:ascii="Times New Roman" w:hAnsi="Times New Roman" w:cs="Times New Roman"/>
+          <w:sz w:val="24"/>
+          <w:szCs w:val="24"/>
+        </w:rPr>
+        <w:t xml:space="preserve">. Elemento de </w:t>
+      </w:r>
+      <w:proofErr w:type="spellStart"/>
+      <w:r>
+        <w:rPr>
+          <w:rFonts w:ascii="Times New Roman" w:hAnsi="Times New Roman" w:cs="Times New Roman"/>
+          <w:sz w:val="24"/>
+          <w:szCs w:val="24"/>
+        </w:rPr>
+        <w:t>lina</w:t>
+      </w:r>
+      <w:proofErr w:type="spellEnd"/>
+      <w:r>
+        <w:rPr>
+          <w:rFonts w:ascii="Times New Roman" w:hAnsi="Times New Roman" w:cs="Times New Roman"/>
+          <w:sz w:val="24"/>
+          <w:szCs w:val="24"/>
+        </w:rPr>
+        <w:t xml:space="preserve"> utilizado, sobre todo, para dar estilos.</w:t>
+      </w:r>
+    </w:p>
+    <w:p>
+      <w:pPr>
+        <w:rPr>
+          <w:rFonts w:ascii="Times New Roman" w:hAnsi="Times New Roman" w:cs="Times New Roman"/>
+          <w:sz w:val="24"/>
+          <w:szCs w:val="24"/>
+        </w:rPr>
+      </w:pPr>
+      <w:r>
+        <w:rPr>
+          <w:rFonts w:ascii="Times New Roman" w:hAnsi="Times New Roman" w:cs="Times New Roman"/>
+          <w:sz w:val="24"/>
+          <w:szCs w:val="24"/>
+        </w:rPr>
+        <w:t xml:space="preserve">-Etiqueta </w:t>
+      </w:r>
+      <w:proofErr w:type="spellStart"/>
+      <w:r>
+        <w:rPr>
+          <w:rFonts w:ascii="Times New Roman" w:hAnsi="Times New Roman" w:cs="Times New Roman"/>
+          <w:sz w:val="24"/>
+          <w:szCs w:val="24"/>
+        </w:rPr>
+        <w:t>div</w:t>
+      </w:r>
+      <w:proofErr w:type="spellEnd"/>
+      <w:r>
+        <w:rPr>
+          <w:rFonts w:ascii="Times New Roman" w:hAnsi="Times New Roman" w:cs="Times New Roman"/>
+          <w:sz w:val="24"/>
+          <w:szCs w:val="24"/>
+        </w:rPr>
+        <w:t>. Crea una capa utilizada, sobre todo, para dividir la página y dar estilos.</w:t>
+      </w:r>
+    </w:p>
+    <w:p>
+      <w:pPr>
+        <w:rPr>
+          <w:rFonts w:ascii="Times New Roman" w:hAnsi="Times New Roman" w:cs="Times New Roman"/>
+          <w:sz w:val="24"/>
+          <w:szCs w:val="24"/>
+        </w:rPr>
+      </w:pPr>
+      <w:r>
+        <w:rPr>
+          <w:rFonts w:ascii="Times New Roman" w:hAnsi="Times New Roman" w:cs="Times New Roman"/>
+          <w:sz w:val="24"/>
+          <w:szCs w:val="24"/>
+        </w:rPr>
+        <w:t xml:space="preserve">-Etiquetas de una </w:t>
+      </w:r>
+      <w:proofErr w:type="gramStart"/>
+      <w:r>
+        <w:rPr>
+          <w:rFonts w:ascii="Times New Roman" w:hAnsi="Times New Roman" w:cs="Times New Roman"/>
+          <w:sz w:val="24"/>
+          <w:szCs w:val="24"/>
+        </w:rPr>
+        <w:t>tabla(</w:t>
+      </w:r>
+      <w:proofErr w:type="gramEnd"/>
+      <w:r>
+        <w:rPr>
+          <w:rFonts w:ascii="Times New Roman" w:hAnsi="Times New Roman" w:cs="Times New Roman"/>
+          <w:sz w:val="24"/>
+          <w:szCs w:val="24"/>
+        </w:rPr>
+        <w:t xml:space="preserve">table, </w:t>
+      </w:r>
+      <w:proofErr w:type="spellStart"/>
+      <w:r>
+        <w:rPr>
+          <w:rFonts w:ascii="Times New Roman" w:hAnsi="Times New Roman" w:cs="Times New Roman"/>
+          <w:sz w:val="24"/>
+          <w:szCs w:val="24"/>
+        </w:rPr>
+        <w:t>theader</w:t>
+      </w:r>
+      <w:proofErr w:type="spellEnd"/>
+      <w:r>
+        <w:rPr>
+          <w:rFonts w:ascii="Times New Roman" w:hAnsi="Times New Roman" w:cs="Times New Roman"/>
+          <w:sz w:val="24"/>
+          <w:szCs w:val="24"/>
+        </w:rPr>
+        <w:t xml:space="preserve">, </w:t>
+      </w:r>
+      <w:proofErr w:type="spellStart"/>
+      <w:r>
+        <w:rPr>
+          <w:rFonts w:ascii="Times New Roman" w:hAnsi="Times New Roman" w:cs="Times New Roman"/>
+          <w:sz w:val="24"/>
+          <w:szCs w:val="24"/>
+        </w:rPr>
+        <w:t>tbody</w:t>
+      </w:r>
+      <w:proofErr w:type="spellEnd"/>
+      <w:r>
+        <w:rPr>
+          <w:rFonts w:ascii="Times New Roman" w:hAnsi="Times New Roman" w:cs="Times New Roman"/>
+          <w:sz w:val="24"/>
+          <w:szCs w:val="24"/>
+        </w:rPr>
+        <w:t xml:space="preserve">, </w:t>
+      </w:r>
+      <w:proofErr w:type="spellStart"/>
+      <w:r>
+        <w:rPr>
+          <w:rFonts w:ascii="Times New Roman" w:hAnsi="Times New Roman" w:cs="Times New Roman"/>
+          <w:sz w:val="24"/>
+          <w:szCs w:val="24"/>
+        </w:rPr>
+        <w:t>tfoot</w:t>
+      </w:r>
+      <w:proofErr w:type="spellEnd"/>
+      <w:r>
+        <w:rPr>
+          <w:rFonts w:ascii="Times New Roman" w:hAnsi="Times New Roman" w:cs="Times New Roman"/>
+          <w:sz w:val="24"/>
+          <w:szCs w:val="24"/>
+        </w:rPr>
+        <w:t xml:space="preserve">, </w:t>
+      </w:r>
+      <w:proofErr w:type="spellStart"/>
+      <w:r>
+        <w:rPr>
+          <w:rFonts w:ascii="Times New Roman" w:hAnsi="Times New Roman" w:cs="Times New Roman"/>
+          <w:sz w:val="24"/>
+          <w:szCs w:val="24"/>
+        </w:rPr>
+        <w:t>tr</w:t>
+      </w:r>
+      <w:proofErr w:type="spellEnd"/>
+      <w:r>
+        <w:rPr>
+          <w:rFonts w:ascii="Times New Roman" w:hAnsi="Times New Roman" w:cs="Times New Roman"/>
+          <w:sz w:val="24"/>
+          <w:szCs w:val="24"/>
+        </w:rPr>
+        <w:t xml:space="preserve">, </w:t>
+      </w:r>
+      <w:proofErr w:type="spellStart"/>
+      <w:r>
+        <w:rPr>
+          <w:rFonts w:ascii="Times New Roman" w:hAnsi="Times New Roman" w:cs="Times New Roman"/>
+          <w:sz w:val="24"/>
+          <w:szCs w:val="24"/>
+        </w:rPr>
+        <w:t>th,td</w:t>
+      </w:r>
+      <w:proofErr w:type="spellEnd"/>
+      <w:r>
+        <w:rPr>
+          <w:rFonts w:ascii="Times New Roman" w:hAnsi="Times New Roman" w:cs="Times New Roman"/>
+          <w:sz w:val="24"/>
+          <w:szCs w:val="24"/>
+        </w:rPr>
+        <w:t>,)</w:t>
+      </w:r>
+    </w:p>
+    <w:p>
+      <w:pPr>
+        <w:rPr>
+          <w:rFonts w:ascii="Times New Roman" w:hAnsi="Times New Roman" w:cs="Times New Roman"/>
+          <w:sz w:val="24"/>
+          <w:szCs w:val="24"/>
+        </w:rPr>
+      </w:pPr>
+      <w:r>
+        <w:rPr>
+          <w:rFonts w:ascii="Times New Roman" w:hAnsi="Times New Roman" w:cs="Times New Roman"/>
+          <w:sz w:val="24"/>
+          <w:szCs w:val="24"/>
+        </w:rPr>
+        <w:tab/>
+        <w:t>-</w:t>
+      </w:r>
+      <w:r>
+        <w:rPr>
+          <w:rFonts w:ascii="Times New Roman" w:hAnsi="Times New Roman" w:cs="Times New Roman"/>
+          <w:sz w:val="24"/>
+          <w:szCs w:val="24"/>
+        </w:rPr>
+        <w:t>t</w:t>
+      </w:r>
+      <w:r>
+        <w:rPr>
+          <w:rFonts w:ascii="Times New Roman" w:hAnsi="Times New Roman" w:cs="Times New Roman"/>
+          <w:sz w:val="24"/>
+          <w:szCs w:val="24"/>
+        </w:rPr>
+        <w:t>able: crea la tabla.</w:t>
+      </w:r>
+    </w:p>
+    <w:p>
+      <w:pPr>
+        <w:rPr>
+          <w:rFonts w:ascii="Times New Roman" w:hAnsi="Times New Roman" w:cs="Times New Roman"/>
+          <w:sz w:val="24"/>
+          <w:szCs w:val="24"/>
+        </w:rPr>
+      </w:pPr>
+      <w:r>
+        <w:rPr>
+          <w:rFonts w:ascii="Times New Roman" w:hAnsi="Times New Roman" w:cs="Times New Roman"/>
+          <w:sz w:val="24"/>
+          <w:szCs w:val="24"/>
+        </w:rPr>
+        <w:tab/>
+        <w:t>-</w:t>
+      </w:r>
+      <w:proofErr w:type="spellStart"/>
+      <w:r>
+        <w:rPr>
+          <w:rFonts w:ascii="Times New Roman" w:hAnsi="Times New Roman" w:cs="Times New Roman"/>
+          <w:sz w:val="24"/>
+          <w:szCs w:val="24"/>
+        </w:rPr>
+        <w:t>t</w:t>
+      </w:r>
+      <w:r>
+        <w:rPr>
+          <w:rFonts w:ascii="Times New Roman" w:hAnsi="Times New Roman" w:cs="Times New Roman"/>
+          <w:sz w:val="24"/>
+          <w:szCs w:val="24"/>
+        </w:rPr>
+        <w:t>header</w:t>
+      </w:r>
+      <w:proofErr w:type="spellEnd"/>
+      <w:r>
+        <w:rPr>
+          <w:rFonts w:ascii="Times New Roman" w:hAnsi="Times New Roman" w:cs="Times New Roman"/>
+          <w:sz w:val="24"/>
+          <w:szCs w:val="24"/>
+        </w:rPr>
+        <w:t>: crea el encabezado.</w:t>
+      </w:r>
+    </w:p>
+    <w:p>
+      <w:pPr>
+        <w:rPr>
+          <w:rFonts w:ascii="Times New Roman" w:hAnsi="Times New Roman" w:cs="Times New Roman"/>
+          <w:sz w:val="24"/>
+          <w:szCs w:val="24"/>
+        </w:rPr>
+      </w:pPr>
+      <w:r>
+        <w:rPr>
+          <w:rFonts w:ascii="Times New Roman" w:hAnsi="Times New Roman" w:cs="Times New Roman"/>
+          <w:sz w:val="24"/>
+          <w:szCs w:val="24"/>
+        </w:rPr>
+        <w:tab/>
+        <w:t>-</w:t>
+      </w:r>
+      <w:proofErr w:type="spellStart"/>
+      <w:r>
+        <w:rPr>
+          <w:rFonts w:ascii="Times New Roman" w:hAnsi="Times New Roman" w:cs="Times New Roman"/>
+          <w:sz w:val="24"/>
+          <w:szCs w:val="24"/>
+        </w:rPr>
+        <w:t>t</w:t>
+      </w:r>
+      <w:r>
+        <w:rPr>
+          <w:rFonts w:ascii="Times New Roman" w:hAnsi="Times New Roman" w:cs="Times New Roman"/>
+          <w:sz w:val="24"/>
+          <w:szCs w:val="24"/>
+        </w:rPr>
+        <w:t>body</w:t>
+      </w:r>
+      <w:proofErr w:type="spellEnd"/>
+      <w:r>
+        <w:rPr>
+          <w:rFonts w:ascii="Times New Roman" w:hAnsi="Times New Roman" w:cs="Times New Roman"/>
+          <w:sz w:val="24"/>
+          <w:szCs w:val="24"/>
+        </w:rPr>
+        <w:t>: crea el cuerpo de la tabla.</w:t>
+      </w:r>
+    </w:p>
+    <w:p>
+      <w:pPr>
+        <w:rPr>
+          <w:rFonts w:ascii="Times New Roman" w:hAnsi="Times New Roman" w:cs="Times New Roman"/>
+          <w:sz w:val="24"/>
+          <w:szCs w:val="24"/>
+        </w:rPr>
+      </w:pPr>
+      <w:r>
+        <w:rPr>
+          <w:rFonts w:ascii="Times New Roman" w:hAnsi="Times New Roman" w:cs="Times New Roman"/>
+          <w:sz w:val="24"/>
+          <w:szCs w:val="24"/>
+        </w:rPr>
+        <w:tab/>
+        <w:t>-</w:t>
+      </w:r>
+      <w:proofErr w:type="spellStart"/>
+      <w:r>
+        <w:rPr>
+          <w:rFonts w:ascii="Times New Roman" w:hAnsi="Times New Roman" w:cs="Times New Roman"/>
+          <w:sz w:val="24"/>
+          <w:szCs w:val="24"/>
+        </w:rPr>
+        <w:t>t</w:t>
+      </w:r>
+      <w:r>
+        <w:rPr>
+          <w:rFonts w:ascii="Times New Roman" w:hAnsi="Times New Roman" w:cs="Times New Roman"/>
+          <w:sz w:val="24"/>
+          <w:szCs w:val="24"/>
+        </w:rPr>
+        <w:t>foot</w:t>
+      </w:r>
+      <w:proofErr w:type="spellEnd"/>
+      <w:r>
+        <w:rPr>
+          <w:rFonts w:ascii="Times New Roman" w:hAnsi="Times New Roman" w:cs="Times New Roman"/>
+          <w:sz w:val="24"/>
+          <w:szCs w:val="24"/>
+        </w:rPr>
+        <w:t>: crea el pie de la tabla.</w:t>
+      </w:r>
+    </w:p>
+    <w:p>
+      <w:pPr>
+        <w:rPr>
+          <w:rFonts w:ascii="Times New Roman" w:hAnsi="Times New Roman" w:cs="Times New Roman"/>
+          <w:sz w:val="24"/>
+          <w:szCs w:val="24"/>
+        </w:rPr>
+      </w:pPr>
+      <w:r>
+        <w:rPr>
+          <w:rFonts w:ascii="Times New Roman" w:hAnsi="Times New Roman" w:cs="Times New Roman"/>
+          <w:sz w:val="24"/>
+          <w:szCs w:val="24"/>
+        </w:rPr>
+        <w:tab/>
+      </w:r>
+      <w:r>
+        <w:rPr>
+          <w:rFonts w:ascii="Times New Roman" w:hAnsi="Times New Roman" w:cs="Times New Roman"/>
+          <w:sz w:val="24"/>
+          <w:szCs w:val="24"/>
+        </w:rPr>
+        <w:t>-</w:t>
+      </w:r>
+      <w:proofErr w:type="spellStart"/>
+      <w:r>
+        <w:rPr>
+          <w:rFonts w:ascii="Times New Roman" w:hAnsi="Times New Roman" w:cs="Times New Roman"/>
+          <w:sz w:val="24"/>
+          <w:szCs w:val="24"/>
+        </w:rPr>
+        <w:t>tr</w:t>
+      </w:r>
+      <w:proofErr w:type="spellEnd"/>
+      <w:r>
+        <w:rPr>
+          <w:rFonts w:ascii="Times New Roman" w:hAnsi="Times New Roman" w:cs="Times New Roman"/>
+          <w:sz w:val="24"/>
+          <w:szCs w:val="24"/>
+        </w:rPr>
+        <w:t>: crea las filas de la tabla.</w:t>
+      </w:r>
+    </w:p>
+    <w:p>
+      <w:pPr>
+        <w:rPr>
+          <w:rFonts w:ascii="Times New Roman" w:hAnsi="Times New Roman" w:cs="Times New Roman"/>
+          <w:sz w:val="24"/>
+          <w:szCs w:val="24"/>
+        </w:rPr>
+      </w:pPr>
+      <w:r>
+        <w:rPr>
+          <w:rFonts w:ascii="Times New Roman" w:hAnsi="Times New Roman" w:cs="Times New Roman"/>
+          <w:sz w:val="24"/>
+          <w:szCs w:val="24"/>
+        </w:rPr>
+        <w:lastRenderedPageBreak/>
+        <w:tab/>
+        <w:t>-</w:t>
+      </w:r>
+      <w:proofErr w:type="spellStart"/>
+      <w:r>
+        <w:rPr>
+          <w:rFonts w:ascii="Times New Roman" w:hAnsi="Times New Roman" w:cs="Times New Roman"/>
+          <w:sz w:val="24"/>
+          <w:szCs w:val="24"/>
+        </w:rPr>
+        <w:t>th</w:t>
+      </w:r>
+      <w:proofErr w:type="spellEnd"/>
+      <w:r>
+        <w:rPr>
+          <w:rFonts w:ascii="Times New Roman" w:hAnsi="Times New Roman" w:cs="Times New Roman"/>
+          <w:sz w:val="24"/>
+          <w:szCs w:val="24"/>
+        </w:rPr>
+        <w:t xml:space="preserve">: crea las columnas de la tabla, solamente se utiliza en el </w:t>
+      </w:r>
+      <w:proofErr w:type="spellStart"/>
+      <w:r>
+        <w:rPr>
+          <w:rFonts w:ascii="Times New Roman" w:hAnsi="Times New Roman" w:cs="Times New Roman"/>
+          <w:sz w:val="24"/>
+          <w:szCs w:val="24"/>
+        </w:rPr>
+        <w:t>theader</w:t>
+      </w:r>
+      <w:proofErr w:type="spellEnd"/>
+      <w:r>
+        <w:rPr>
+          <w:rFonts w:ascii="Times New Roman" w:hAnsi="Times New Roman" w:cs="Times New Roman"/>
+          <w:sz w:val="24"/>
+          <w:szCs w:val="24"/>
+        </w:rPr>
+        <w:t>.</w:t>
+      </w:r>
+    </w:p>
+    <w:p>
+      <w:pPr>
+        <w:rPr>
+          <w:rFonts w:ascii="Times New Roman" w:hAnsi="Times New Roman" w:cs="Times New Roman"/>
+          <w:sz w:val="24"/>
+          <w:szCs w:val="24"/>
+        </w:rPr>
+      </w:pPr>
+      <w:r>
+        <w:rPr>
+          <w:rFonts w:ascii="Times New Roman" w:hAnsi="Times New Roman" w:cs="Times New Roman"/>
+          <w:sz w:val="24"/>
+          <w:szCs w:val="24"/>
+        </w:rPr>
+        <w:tab/>
+        <w:t>-</w:t>
+      </w:r>
+      <w:proofErr w:type="spellStart"/>
+      <w:r>
+        <w:rPr>
+          <w:rFonts w:ascii="Times New Roman" w:hAnsi="Times New Roman" w:cs="Times New Roman"/>
+          <w:sz w:val="24"/>
+          <w:szCs w:val="24"/>
+        </w:rPr>
+        <w:t>td</w:t>
+      </w:r>
+      <w:proofErr w:type="spellEnd"/>
+      <w:r>
+        <w:rPr>
+          <w:rFonts w:ascii="Times New Roman" w:hAnsi="Times New Roman" w:cs="Times New Roman"/>
+          <w:sz w:val="24"/>
+          <w:szCs w:val="24"/>
+        </w:rPr>
+        <w:t>: crea las columnas del resto de la tabla.</w:t>
+      </w:r>
+    </w:p>
+    <w:p>
+      <w:pPr>
+        <w:rPr>
+          <w:rFonts w:ascii="Times New Roman" w:hAnsi="Times New Roman" w:cs="Times New Roman"/>
+          <w:sz w:val="24"/>
+          <w:szCs w:val="24"/>
+        </w:rPr>
+      </w:pPr>
+      <w:r>
+        <w:rPr>
+          <w:rFonts w:ascii="Times New Roman" w:hAnsi="Times New Roman" w:cs="Times New Roman"/>
+          <w:sz w:val="24"/>
+          <w:szCs w:val="24"/>
+        </w:rPr>
+        <w:t>Etiquetas de un formulario</w:t>
+      </w:r>
+      <w:r>
+        <w:rPr>
+          <w:rFonts w:ascii="Times New Roman" w:hAnsi="Times New Roman" w:cs="Times New Roman"/>
+          <w:sz w:val="24"/>
+          <w:szCs w:val="24"/>
+        </w:rPr>
+        <w:t xml:space="preserve">: </w:t>
+      </w:r>
+      <w:r>
+        <w:rPr>
+          <w:rFonts w:ascii="Times New Roman" w:hAnsi="Times New Roman" w:cs="Times New Roman"/>
+          <w:sz w:val="24"/>
+          <w:szCs w:val="24"/>
+        </w:rPr>
+        <w:t>(</w:t>
+      </w:r>
+      <w:proofErr w:type="spellStart"/>
+      <w:r>
+        <w:rPr>
+          <w:rFonts w:ascii="Times New Roman" w:hAnsi="Times New Roman" w:cs="Times New Roman"/>
+          <w:sz w:val="24"/>
+          <w:szCs w:val="24"/>
+        </w:rPr>
+        <w:t>form</w:t>
+      </w:r>
+      <w:proofErr w:type="spellEnd"/>
+      <w:r>
+        <w:rPr>
+          <w:rFonts w:ascii="Times New Roman" w:hAnsi="Times New Roman" w:cs="Times New Roman"/>
+          <w:sz w:val="24"/>
+          <w:szCs w:val="24"/>
+        </w:rPr>
+        <w:t xml:space="preserve">, </w:t>
+      </w:r>
+      <w:proofErr w:type="spellStart"/>
+      <w:r>
+        <w:rPr>
+          <w:rFonts w:ascii="Times New Roman" w:hAnsi="Times New Roman" w:cs="Times New Roman"/>
+          <w:sz w:val="24"/>
+          <w:szCs w:val="24"/>
+        </w:rPr>
+        <w:t>fieldset</w:t>
+      </w:r>
+      <w:proofErr w:type="spellEnd"/>
+      <w:r>
+        <w:rPr>
+          <w:rFonts w:ascii="Times New Roman" w:hAnsi="Times New Roman" w:cs="Times New Roman"/>
+          <w:sz w:val="24"/>
+          <w:szCs w:val="24"/>
+        </w:rPr>
+        <w:t xml:space="preserve">, </w:t>
+      </w:r>
+      <w:proofErr w:type="spellStart"/>
+      <w:r>
+        <w:rPr>
+          <w:rFonts w:ascii="Times New Roman" w:hAnsi="Times New Roman" w:cs="Times New Roman"/>
+          <w:sz w:val="24"/>
+          <w:szCs w:val="24"/>
+        </w:rPr>
+        <w:t>legend</w:t>
+      </w:r>
+      <w:proofErr w:type="spellEnd"/>
+      <w:r>
+        <w:rPr>
+          <w:rFonts w:ascii="Times New Roman" w:hAnsi="Times New Roman" w:cs="Times New Roman"/>
+          <w:sz w:val="24"/>
+          <w:szCs w:val="24"/>
+        </w:rPr>
+        <w:t xml:space="preserve">, </w:t>
+      </w:r>
+      <w:proofErr w:type="spellStart"/>
+      <w:r>
+        <w:rPr>
+          <w:rFonts w:ascii="Times New Roman" w:hAnsi="Times New Roman" w:cs="Times New Roman"/>
+          <w:sz w:val="24"/>
+          <w:szCs w:val="24"/>
+        </w:rPr>
+        <w:t>label</w:t>
+      </w:r>
+      <w:proofErr w:type="spellEnd"/>
+      <w:r>
+        <w:rPr>
+          <w:rFonts w:ascii="Times New Roman" w:hAnsi="Times New Roman" w:cs="Times New Roman"/>
+          <w:sz w:val="24"/>
+          <w:szCs w:val="24"/>
+        </w:rPr>
+        <w:t xml:space="preserve">, input, </w:t>
+      </w:r>
+      <w:proofErr w:type="spellStart"/>
+      <w:r>
+        <w:rPr>
+          <w:rFonts w:ascii="Times New Roman" w:hAnsi="Times New Roman" w:cs="Times New Roman"/>
+          <w:sz w:val="24"/>
+          <w:szCs w:val="24"/>
+        </w:rPr>
+        <w:t>textarea</w:t>
+      </w:r>
+      <w:proofErr w:type="spellEnd"/>
+      <w:r>
+        <w:rPr>
+          <w:rFonts w:ascii="Times New Roman" w:hAnsi="Times New Roman" w:cs="Times New Roman"/>
+          <w:sz w:val="24"/>
+          <w:szCs w:val="24"/>
+        </w:rPr>
+        <w:t xml:space="preserve">, </w:t>
+      </w:r>
+      <w:proofErr w:type="spellStart"/>
+      <w:r>
+        <w:rPr>
+          <w:rFonts w:ascii="Times New Roman" w:hAnsi="Times New Roman" w:cs="Times New Roman"/>
+          <w:sz w:val="24"/>
+          <w:szCs w:val="24"/>
+        </w:rPr>
+        <w:t>datalist</w:t>
+      </w:r>
+      <w:proofErr w:type="spellEnd"/>
+      <w:r>
+        <w:rPr>
+          <w:rFonts w:ascii="Times New Roman" w:hAnsi="Times New Roman" w:cs="Times New Roman"/>
+          <w:sz w:val="24"/>
+          <w:szCs w:val="24"/>
+        </w:rPr>
+        <w:t>)</w:t>
+      </w:r>
+    </w:p>
+    <w:p>
+      <w:pPr>
+        <w:rPr>
+          <w:rFonts w:ascii="Times New Roman" w:hAnsi="Times New Roman" w:cs="Times New Roman"/>
+          <w:sz w:val="24"/>
+          <w:szCs w:val="24"/>
+        </w:rPr>
+      </w:pPr>
+      <w:r>
+        <w:rPr>
+          <w:rFonts w:ascii="Times New Roman" w:hAnsi="Times New Roman" w:cs="Times New Roman"/>
+          <w:sz w:val="24"/>
+          <w:szCs w:val="24"/>
+        </w:rPr>
+        <w:tab/>
+        <w:t>-</w:t>
+      </w:r>
+      <w:proofErr w:type="spellStart"/>
+      <w:r>
+        <w:rPr>
+          <w:rFonts w:ascii="Times New Roman" w:hAnsi="Times New Roman" w:cs="Times New Roman"/>
+          <w:sz w:val="24"/>
+          <w:szCs w:val="24"/>
+        </w:rPr>
+        <w:t>form</w:t>
+      </w:r>
+      <w:proofErr w:type="spellEnd"/>
+      <w:r>
+        <w:rPr>
+          <w:rFonts w:ascii="Times New Roman" w:hAnsi="Times New Roman" w:cs="Times New Roman"/>
+          <w:sz w:val="24"/>
+          <w:szCs w:val="24"/>
+        </w:rPr>
+        <w:t>. Crea el formulario.</w:t>
+      </w:r>
+    </w:p>
+    <w:p>
+      <w:pPr>
+        <w:rPr>
+          <w:rFonts w:ascii="Times New Roman" w:hAnsi="Times New Roman" w:cs="Times New Roman"/>
+          <w:sz w:val="24"/>
+          <w:szCs w:val="24"/>
+        </w:rPr>
+      </w:pPr>
+      <w:r>
+        <w:rPr>
+          <w:rFonts w:ascii="Times New Roman" w:hAnsi="Times New Roman" w:cs="Times New Roman"/>
+          <w:sz w:val="24"/>
+          <w:szCs w:val="24"/>
+        </w:rPr>
+        <w:tab/>
+        <w:t>-</w:t>
+      </w:r>
+      <w:proofErr w:type="spellStart"/>
+      <w:r>
+        <w:rPr>
+          <w:rFonts w:ascii="Times New Roman" w:hAnsi="Times New Roman" w:cs="Times New Roman"/>
+          <w:sz w:val="24"/>
+          <w:szCs w:val="24"/>
+        </w:rPr>
+        <w:t>fieldset</w:t>
+      </w:r>
+      <w:proofErr w:type="spellEnd"/>
+      <w:r>
+        <w:rPr>
+          <w:rFonts w:ascii="Times New Roman" w:hAnsi="Times New Roman" w:cs="Times New Roman"/>
+          <w:sz w:val="24"/>
+          <w:szCs w:val="24"/>
+        </w:rPr>
+        <w:t>. Crea un apartado del formulario.</w:t>
+      </w:r>
+    </w:p>
+    <w:p>
+      <w:pPr>
+        <w:rPr>
+          <w:rFonts w:ascii="Times New Roman" w:hAnsi="Times New Roman" w:cs="Times New Roman"/>
+          <w:sz w:val="24"/>
+          <w:szCs w:val="24"/>
+        </w:rPr>
+      </w:pPr>
+      <w:r>
+        <w:rPr>
+          <w:rFonts w:ascii="Times New Roman" w:hAnsi="Times New Roman" w:cs="Times New Roman"/>
+          <w:sz w:val="24"/>
+          <w:szCs w:val="24"/>
+        </w:rPr>
+        <w:tab/>
+        <w:t>-</w:t>
+      </w:r>
+      <w:proofErr w:type="spellStart"/>
+      <w:r>
+        <w:rPr>
+          <w:rFonts w:ascii="Times New Roman" w:hAnsi="Times New Roman" w:cs="Times New Roman"/>
+          <w:sz w:val="24"/>
+          <w:szCs w:val="24"/>
+        </w:rPr>
+        <w:t>legend</w:t>
+      </w:r>
+      <w:proofErr w:type="spellEnd"/>
+      <w:r>
+        <w:rPr>
+          <w:rFonts w:ascii="Times New Roman" w:hAnsi="Times New Roman" w:cs="Times New Roman"/>
+          <w:sz w:val="24"/>
+          <w:szCs w:val="24"/>
+        </w:rPr>
+        <w:t xml:space="preserve">. Pone un titulo a cada apartado </w:t>
+      </w:r>
+      <w:proofErr w:type="spellStart"/>
+      <w:r>
+        <w:rPr>
+          <w:rFonts w:ascii="Times New Roman" w:hAnsi="Times New Roman" w:cs="Times New Roman"/>
+          <w:sz w:val="24"/>
+          <w:szCs w:val="24"/>
+        </w:rPr>
+        <w:t>fieldset</w:t>
+      </w:r>
+      <w:proofErr w:type="spellEnd"/>
+      <w:r>
+        <w:rPr>
+          <w:rFonts w:ascii="Times New Roman" w:hAnsi="Times New Roman" w:cs="Times New Roman"/>
+          <w:sz w:val="24"/>
+          <w:szCs w:val="24"/>
+        </w:rPr>
+        <w:t>.</w:t>
+      </w:r>
+    </w:p>
+    <w:p>
+      <w:pPr>
+        <w:rPr>
+          <w:rFonts w:ascii="Times New Roman" w:hAnsi="Times New Roman" w:cs="Times New Roman"/>
+          <w:sz w:val="24"/>
+          <w:szCs w:val="24"/>
+        </w:rPr>
+      </w:pPr>
+      <w:r>
+        <w:rPr>
+          <w:rFonts w:ascii="Times New Roman" w:hAnsi="Times New Roman" w:cs="Times New Roman"/>
+          <w:sz w:val="24"/>
+          <w:szCs w:val="24"/>
+        </w:rPr>
+        <w:tab/>
+        <w:t>-</w:t>
+      </w:r>
+      <w:proofErr w:type="spellStart"/>
+      <w:r>
+        <w:rPr>
+          <w:rFonts w:ascii="Times New Roman" w:hAnsi="Times New Roman" w:cs="Times New Roman"/>
+          <w:sz w:val="24"/>
+          <w:szCs w:val="24"/>
+        </w:rPr>
+        <w:t>label</w:t>
+      </w:r>
+      <w:proofErr w:type="spellEnd"/>
+      <w:r>
+        <w:rPr>
+          <w:rFonts w:ascii="Times New Roman" w:hAnsi="Times New Roman" w:cs="Times New Roman"/>
+          <w:sz w:val="24"/>
+          <w:szCs w:val="24"/>
+        </w:rPr>
+        <w:t>. Crea un enlace con el que se conecta un input.</w:t>
+      </w:r>
+    </w:p>
+    <w:p>
+      <w:pPr>
+        <w:rPr>
+          <w:rFonts w:ascii="Times New Roman" w:hAnsi="Times New Roman" w:cs="Times New Roman"/>
+          <w:sz w:val="24"/>
+          <w:szCs w:val="24"/>
+        </w:rPr>
+      </w:pPr>
+      <w:r>
+        <w:rPr>
+          <w:rFonts w:ascii="Times New Roman" w:hAnsi="Times New Roman" w:cs="Times New Roman"/>
+          <w:sz w:val="24"/>
+          <w:szCs w:val="24"/>
+        </w:rPr>
+        <w:tab/>
+        <w:t xml:space="preserve">-input. </w:t>
+      </w:r>
+      <w:r>
+        <w:rPr>
+          <w:rFonts w:ascii="Times New Roman" w:hAnsi="Times New Roman" w:cs="Times New Roman"/>
+          <w:sz w:val="24"/>
+          <w:szCs w:val="24"/>
+        </w:rPr>
+        <w:t xml:space="preserve">Es un elemento del formulario el cual cambia de tipo dependiendo del </w:t>
+      </w:r>
+      <w:proofErr w:type="spellStart"/>
+      <w:r>
+        <w:rPr>
+          <w:rFonts w:ascii="Times New Roman" w:hAnsi="Times New Roman" w:cs="Times New Roman"/>
+          <w:sz w:val="24"/>
+          <w:szCs w:val="24"/>
+        </w:rPr>
+        <w:t>type</w:t>
+      </w:r>
+      <w:proofErr w:type="spellEnd"/>
+      <w:r>
+        <w:rPr>
+          <w:rFonts w:ascii="Times New Roman" w:hAnsi="Times New Roman" w:cs="Times New Roman"/>
+          <w:sz w:val="24"/>
+          <w:szCs w:val="24"/>
+        </w:rPr>
+        <w:t xml:space="preserve"> que se le ponga; </w:t>
+      </w:r>
+      <w:proofErr w:type="spellStart"/>
+      <w:r>
+        <w:rPr>
+          <w:rFonts w:ascii="Times New Roman" w:hAnsi="Times New Roman" w:cs="Times New Roman"/>
+          <w:sz w:val="24"/>
+          <w:szCs w:val="24"/>
+        </w:rPr>
+        <w:t>text</w:t>
+      </w:r>
+      <w:proofErr w:type="spellEnd"/>
+      <w:r>
+        <w:rPr>
+          <w:rFonts w:ascii="Times New Roman" w:hAnsi="Times New Roman" w:cs="Times New Roman"/>
+          <w:sz w:val="24"/>
+          <w:szCs w:val="24"/>
+        </w:rPr>
+        <w:t xml:space="preserve">, </w:t>
+      </w:r>
+      <w:proofErr w:type="spellStart"/>
+      <w:r>
+        <w:rPr>
+          <w:rFonts w:ascii="Times New Roman" w:hAnsi="Times New Roman" w:cs="Times New Roman"/>
+          <w:sz w:val="24"/>
+          <w:szCs w:val="24"/>
+        </w:rPr>
+        <w:t>button</w:t>
+      </w:r>
+      <w:proofErr w:type="spellEnd"/>
+      <w:r>
+        <w:rPr>
+          <w:rFonts w:ascii="Times New Roman" w:hAnsi="Times New Roman" w:cs="Times New Roman"/>
+          <w:sz w:val="24"/>
+          <w:szCs w:val="24"/>
+        </w:rPr>
+        <w:t xml:space="preserve">, </w:t>
+      </w:r>
+      <w:proofErr w:type="spellStart"/>
+      <w:r>
+        <w:rPr>
+          <w:rFonts w:ascii="Times New Roman" w:hAnsi="Times New Roman" w:cs="Times New Roman"/>
+          <w:sz w:val="24"/>
+          <w:szCs w:val="24"/>
+        </w:rPr>
+        <w:t>number</w:t>
+      </w:r>
+      <w:proofErr w:type="spellEnd"/>
+      <w:r>
+        <w:rPr>
+          <w:rFonts w:ascii="Times New Roman" w:hAnsi="Times New Roman" w:cs="Times New Roman"/>
+          <w:sz w:val="24"/>
+          <w:szCs w:val="24"/>
+        </w:rPr>
+        <w:t>, time, radio …</w:t>
+      </w:r>
+    </w:p>
+    <w:p>
+      <w:pPr>
+        <w:rPr>
+          <w:rFonts w:ascii="Times New Roman" w:hAnsi="Times New Roman" w:cs="Times New Roman"/>
+          <w:sz w:val="24"/>
+          <w:szCs w:val="24"/>
+        </w:rPr>
+      </w:pPr>
+      <w:r>
+        <w:rPr>
+          <w:rFonts w:ascii="Times New Roman" w:hAnsi="Times New Roman" w:cs="Times New Roman"/>
+          <w:sz w:val="24"/>
+          <w:szCs w:val="24"/>
+        </w:rPr>
+        <w:tab/>
+        <w:t>-</w:t>
+      </w:r>
+      <w:proofErr w:type="spellStart"/>
+      <w:r>
+        <w:rPr>
+          <w:rFonts w:ascii="Times New Roman" w:hAnsi="Times New Roman" w:cs="Times New Roman"/>
+          <w:sz w:val="24"/>
+          <w:szCs w:val="24"/>
+        </w:rPr>
+        <w:t>textarea</w:t>
+      </w:r>
+      <w:proofErr w:type="spellEnd"/>
+      <w:r>
+        <w:rPr>
+          <w:rFonts w:ascii="Times New Roman" w:hAnsi="Times New Roman" w:cs="Times New Roman"/>
+          <w:sz w:val="24"/>
+          <w:szCs w:val="24"/>
+        </w:rPr>
+        <w:t xml:space="preserve">. Crea un área de texto en el que se pueden inscribir datos </w:t>
+      </w:r>
+      <w:proofErr w:type="spellStart"/>
+      <w:r>
+        <w:rPr>
+          <w:rFonts w:ascii="Times New Roman" w:hAnsi="Times New Roman" w:cs="Times New Roman"/>
+          <w:sz w:val="24"/>
+          <w:szCs w:val="24"/>
+        </w:rPr>
+        <w:t>ect</w:t>
+      </w:r>
+      <w:proofErr w:type="spellEnd"/>
+      <w:r>
+        <w:rPr>
+          <w:rFonts w:ascii="Times New Roman" w:hAnsi="Times New Roman" w:cs="Times New Roman"/>
+          <w:sz w:val="24"/>
+          <w:szCs w:val="24"/>
+        </w:rPr>
+        <w:t>.</w:t>
+      </w:r>
+    </w:p>
+    <w:p>
+      <w:pPr>
+        <w:rPr>
+          <w:rFonts w:ascii="Times New Roman" w:hAnsi="Times New Roman" w:cs="Times New Roman"/>
+          <w:sz w:val="24"/>
+          <w:szCs w:val="24"/>
+        </w:rPr>
+      </w:pPr>
+      <w:r>
+        <w:rPr>
+          <w:rFonts w:ascii="Times New Roman" w:hAnsi="Times New Roman" w:cs="Times New Roman"/>
+          <w:sz w:val="24"/>
+          <w:szCs w:val="24"/>
+        </w:rPr>
+        <w:tab/>
+        <w:t>-</w:t>
+      </w:r>
+      <w:proofErr w:type="spellStart"/>
+      <w:r>
+        <w:rPr>
+          <w:rFonts w:ascii="Times New Roman" w:hAnsi="Times New Roman" w:cs="Times New Roman"/>
+          <w:sz w:val="24"/>
+          <w:szCs w:val="24"/>
+        </w:rPr>
+        <w:t>datalist</w:t>
+      </w:r>
+      <w:proofErr w:type="spellEnd"/>
+      <w:r>
+        <w:rPr>
+          <w:rFonts w:ascii="Times New Roman" w:hAnsi="Times New Roman" w:cs="Times New Roman"/>
+          <w:sz w:val="24"/>
+          <w:szCs w:val="24"/>
+        </w:rPr>
+        <w:t xml:space="preserve">. Crea un desplegable con diferentes opciones creadas a partir de la etiqueta </w:t>
+      </w:r>
+      <w:proofErr w:type="spellStart"/>
+      <w:r>
+        <w:rPr>
+          <w:rFonts w:ascii="Times New Roman" w:hAnsi="Times New Roman" w:cs="Times New Roman"/>
+          <w:sz w:val="24"/>
+          <w:szCs w:val="24"/>
+        </w:rPr>
+        <w:t>option</w:t>
+      </w:r>
+      <w:proofErr w:type="spellEnd"/>
+      <w:r>
+        <w:rPr>
+          <w:rFonts w:ascii="Times New Roman" w:hAnsi="Times New Roman" w:cs="Times New Roman"/>
+          <w:sz w:val="24"/>
+          <w:szCs w:val="24"/>
+        </w:rPr>
+        <w:t>.</w:t>
+      </w:r>
+    </w:p>
+    <w:p>
+      <w:pPr>
+        <w:rPr>
+          <w:rFonts w:ascii="Times New Roman" w:hAnsi="Times New Roman" w:cs="Times New Roman"/>
+          <w:sz w:val="24"/>
+          <w:szCs w:val="24"/>
+        </w:rPr>
+      </w:pPr>
+      <w:r>
+        <w:rPr>
+          <w:rFonts w:ascii="Times New Roman" w:hAnsi="Times New Roman" w:cs="Times New Roman"/>
+          <w:sz w:val="24"/>
+          <w:szCs w:val="24"/>
+        </w:rPr>
+        <w:t>Etiqueta pre. Genera un texto tal cual se escriba dentro del pre.</w:t>
+      </w:r>
+    </w:p>
+    <w:p>
+      <w:pPr>
+        <w:rPr>
+          <w:rFonts w:ascii="Times New Roman" w:hAnsi="Times New Roman" w:cs="Times New Roman"/>
+          <w:sz w:val="24"/>
+          <w:szCs w:val="24"/>
+        </w:rPr>
+      </w:pPr>
+      <w:r>
+        <w:rPr>
+          <w:rFonts w:ascii="Times New Roman" w:hAnsi="Times New Roman" w:cs="Times New Roman"/>
+          <w:sz w:val="24"/>
+          <w:szCs w:val="24"/>
+        </w:rPr>
+        <w:t xml:space="preserve">Etiqueta </w:t>
+      </w:r>
+      <w:proofErr w:type="spellStart"/>
+      <w:r>
+        <w:rPr>
+          <w:rFonts w:ascii="Times New Roman" w:hAnsi="Times New Roman" w:cs="Times New Roman"/>
+          <w:sz w:val="24"/>
+          <w:szCs w:val="24"/>
+        </w:rPr>
+        <w:t>img</w:t>
+      </w:r>
+      <w:proofErr w:type="spellEnd"/>
+      <w:r>
+        <w:rPr>
+          <w:rFonts w:ascii="Times New Roman" w:hAnsi="Times New Roman" w:cs="Times New Roman"/>
+          <w:sz w:val="24"/>
+          <w:szCs w:val="24"/>
+        </w:rPr>
+        <w:t xml:space="preserve">. Crea una imagen que se le indique con la </w:t>
+      </w:r>
+      <w:proofErr w:type="spellStart"/>
+      <w:r>
+        <w:rPr>
+          <w:rFonts w:ascii="Times New Roman" w:hAnsi="Times New Roman" w:cs="Times New Roman"/>
+          <w:sz w:val="24"/>
+          <w:szCs w:val="24"/>
+        </w:rPr>
+        <w:t>url</w:t>
+      </w:r>
+      <w:proofErr w:type="spellEnd"/>
+      <w:r>
+        <w:rPr>
+          <w:rFonts w:ascii="Times New Roman" w:hAnsi="Times New Roman" w:cs="Times New Roman"/>
+          <w:sz w:val="24"/>
+          <w:szCs w:val="24"/>
+        </w:rPr>
+        <w:t>.</w:t>
+      </w:r>
+    </w:p>
+    <w:p>
+      <w:pPr>
+        <w:rPr>
+          <w:rFonts w:ascii="Times New Roman" w:hAnsi="Times New Roman" w:cs="Times New Roman"/>
+          <w:sz w:val="24"/>
+          <w:szCs w:val="24"/>
+        </w:rPr>
+      </w:pPr>
+      <w:r>
+        <w:rPr>
+          <w:rFonts w:ascii="Times New Roman" w:hAnsi="Times New Roman" w:cs="Times New Roman"/>
+          <w:sz w:val="24"/>
+          <w:szCs w:val="24"/>
+        </w:rPr>
+        <w:t xml:space="preserve">Etiqueta video. Crea un apartado para un video. (se le puede añadir </w:t>
+      </w:r>
+      <w:proofErr w:type="spellStart"/>
+      <w:r>
+        <w:rPr>
+          <w:rFonts w:ascii="Times New Roman" w:hAnsi="Times New Roman" w:cs="Times New Roman"/>
+          <w:sz w:val="24"/>
+          <w:szCs w:val="24"/>
+        </w:rPr>
+        <w:t>sources</w:t>
+      </w:r>
+      <w:proofErr w:type="spellEnd"/>
+      <w:r>
+        <w:rPr>
+          <w:rFonts w:ascii="Times New Roman" w:hAnsi="Times New Roman" w:cs="Times New Roman"/>
+          <w:sz w:val="24"/>
+          <w:szCs w:val="24"/>
+        </w:rPr>
+        <w:t xml:space="preserve"> con diferentes tipos de extensión para </w:t>
+      </w:r>
+      <w:r>
+        <w:rPr>
+          <w:rFonts w:ascii="Times New Roman" w:hAnsi="Times New Roman" w:cs="Times New Roman"/>
+          <w:sz w:val="24"/>
+          <w:szCs w:val="24"/>
+        </w:rPr>
+        <w:t>que sea compatible con varios navegadores</w:t>
+      </w:r>
+      <w:r>
+        <w:rPr>
+          <w:rFonts w:ascii="Times New Roman" w:hAnsi="Times New Roman" w:cs="Times New Roman"/>
+          <w:sz w:val="24"/>
+          <w:szCs w:val="24"/>
+        </w:rPr>
+        <w:t>)</w:t>
+      </w:r>
+      <w:r>
+        <w:rPr>
+          <w:rFonts w:ascii="Times New Roman" w:hAnsi="Times New Roman" w:cs="Times New Roman"/>
+          <w:sz w:val="24"/>
+          <w:szCs w:val="24"/>
+        </w:rPr>
+        <w:t>.</w:t>
+      </w:r>
+    </w:p>
+    <w:p>
+      <w:pPr>
+        <w:rPr>
+          <w:rFonts w:ascii="Times New Roman" w:hAnsi="Times New Roman" w:cs="Times New Roman"/>
+          <w:sz w:val="24"/>
+          <w:szCs w:val="24"/>
+        </w:rPr>
+      </w:pPr>
+      <w:r>
+        <w:rPr>
+          <w:rFonts w:ascii="Times New Roman" w:hAnsi="Times New Roman" w:cs="Times New Roman"/>
+          <w:sz w:val="24"/>
+          <w:szCs w:val="24"/>
+        </w:rPr>
+        <w:t xml:space="preserve">Etiqueta audio. Crea un apartado para un audio </w:t>
+      </w:r>
+      <w:r>
+        <w:rPr>
+          <w:rFonts w:ascii="Times New Roman" w:hAnsi="Times New Roman" w:cs="Times New Roman"/>
+          <w:sz w:val="24"/>
+          <w:szCs w:val="24"/>
+        </w:rPr>
+        <w:t xml:space="preserve">(se le puede añadir </w:t>
+      </w:r>
+      <w:proofErr w:type="spellStart"/>
+      <w:r>
+        <w:rPr>
+          <w:rFonts w:ascii="Times New Roman" w:hAnsi="Times New Roman" w:cs="Times New Roman"/>
+          <w:sz w:val="24"/>
+          <w:szCs w:val="24"/>
+        </w:rPr>
+        <w:t>sources</w:t>
+      </w:r>
+      <w:proofErr w:type="spellEnd"/>
+      <w:r>
+        <w:rPr>
+          <w:rFonts w:ascii="Times New Roman" w:hAnsi="Times New Roman" w:cs="Times New Roman"/>
+          <w:sz w:val="24"/>
+          <w:szCs w:val="24"/>
+        </w:rPr>
+        <w:t xml:space="preserve"> con diferentes tipos de extensión para que sea compatible con varios</w:t>
+      </w:r>
+      <w:r>
+        <w:rPr>
+          <w:rFonts w:ascii="Times New Roman" w:hAnsi="Times New Roman" w:cs="Times New Roman"/>
+          <w:sz w:val="24"/>
+          <w:szCs w:val="24"/>
+        </w:rPr>
+        <w:t xml:space="preserve"> navegadores</w:t>
+      </w:r>
+      <w:r>
+        <w:rPr>
+          <w:rFonts w:ascii="Times New Roman" w:hAnsi="Times New Roman" w:cs="Times New Roman"/>
+          <w:sz w:val="24"/>
+          <w:szCs w:val="24"/>
+        </w:rPr>
+        <w:t>).</w:t>
+      </w:r>
+    </w:p>
+    <w:p>
+      <w:pPr>
+        <w:pStyle w:val="Prrafodelista"/>
+        <w:numPr>
+          <w:ilvl w:val="0"/>
+          <w:numId w:val="1"/>
+        </w:numPr>
+        <w:rPr>
+          <w:rFonts w:ascii="Times New Roman" w:hAnsi="Times New Roman" w:cs="Times New Roman"/>
+          <w:sz w:val="28"/>
+          <w:szCs w:val="28"/>
+        </w:rPr>
+      </w:pPr>
+      <w:r>
+        <w:rPr>
+          <w:rFonts w:ascii="Times New Roman" w:hAnsi="Times New Roman" w:cs="Times New Roman"/>
+          <w:sz w:val="28"/>
+          <w:szCs w:val="28"/>
+        </w:rPr>
+        <w:t xml:space="preserve">Uso de </w:t>
+      </w:r>
+      <w:proofErr w:type="spellStart"/>
+      <w:r>
+        <w:rPr>
+          <w:rFonts w:ascii="Times New Roman" w:hAnsi="Times New Roman" w:cs="Times New Roman"/>
+          <w:sz w:val="28"/>
+          <w:szCs w:val="28"/>
+        </w:rPr>
+        <w:t>boostrap</w:t>
+      </w:r>
+      <w:proofErr w:type="spellEnd"/>
+    </w:p>
+    <w:p>
+      <w:pPr>
+        <w:rPr>
+          <w:rFonts w:ascii="Times New Roman" w:hAnsi="Times New Roman" w:cs="Times New Roman"/>
+          <w:sz w:val="24"/>
+          <w:szCs w:val="24"/>
+        </w:rPr>
+      </w:pPr>
+      <w:proofErr w:type="spellStart"/>
+      <w:r>
+        <w:rPr>
+          <w:rFonts w:ascii="Times New Roman" w:hAnsi="Times New Roman" w:cs="Times New Roman"/>
+          <w:sz w:val="24"/>
+          <w:szCs w:val="24"/>
+        </w:rPr>
+        <w:t>Boostrap</w:t>
+      </w:r>
+      <w:proofErr w:type="spellEnd"/>
+      <w:r>
+        <w:rPr>
+          <w:rFonts w:ascii="Times New Roman" w:hAnsi="Times New Roman" w:cs="Times New Roman"/>
+          <w:sz w:val="24"/>
+          <w:szCs w:val="24"/>
+        </w:rPr>
+        <w:t xml:space="preserve"> es un “repositorio” en el que vienen ya predefinidas unas clases de </w:t>
+      </w:r>
+      <w:proofErr w:type="spellStart"/>
+      <w:r>
+        <w:rPr>
+          <w:rFonts w:ascii="Times New Roman" w:hAnsi="Times New Roman" w:cs="Times New Roman"/>
+          <w:sz w:val="24"/>
+          <w:szCs w:val="24"/>
+        </w:rPr>
+        <w:t>css</w:t>
+      </w:r>
+      <w:proofErr w:type="spellEnd"/>
+      <w:r>
+        <w:rPr>
+          <w:rFonts w:ascii="Times New Roman" w:hAnsi="Times New Roman" w:cs="Times New Roman"/>
+          <w:sz w:val="24"/>
+          <w:szCs w:val="24"/>
+        </w:rPr>
+        <w:t xml:space="preserve"> para dar estilos a la página web. Lo que se puede hacer es conectarlo de vía internet o descargándose los repositorios y enlazarlos a la página </w:t>
       </w:r>
       <w:bookmarkStart w:id="0" w:name="_GoBack"/>
       <w:bookmarkEnd w:id="0"/>
-    </w:p>
-    <w:p>
-      <w:pPr>
-        <w:rPr>
-          <w:rFonts w:ascii="Times New Roman" w:hAnsi="Times New Roman" w:cs="Times New Roman"/>
-          <w:sz w:val="24"/>
-          <w:szCs w:val="24"/>
-        </w:rPr>
-      </w:pPr>
-    </w:p>
-    <w:p>
-      <w:pPr>
-        <w:rPr>
-          <w:rFonts w:ascii="Times New Roman" w:hAnsi="Times New Roman" w:cs="Times New Roman"/>
-          <w:sz w:val="24"/>
-          <w:szCs w:val="24"/>
-        </w:rPr>
-      </w:pPr>
+      <w:r>
+        <w:rPr>
+          <w:rFonts w:ascii="Times New Roman" w:hAnsi="Times New Roman" w:cs="Times New Roman"/>
+          <w:sz w:val="24"/>
+          <w:szCs w:val="24"/>
+        </w:rPr>
+        <w:t>(</w:t>
+      </w:r>
+      <w:r>
+        <w:rPr>
+          <w:rFonts w:ascii="Times New Roman" w:hAnsi="Times New Roman" w:cs="Times New Roman"/>
+          <w:color w:val="FF0000"/>
+          <w:sz w:val="24"/>
+          <w:szCs w:val="24"/>
+        </w:rPr>
+        <w:t>Todo esto esta implementado en EjercicioBoostrap.html</w:t>
+      </w:r>
+      <w:r>
+        <w:rPr>
+          <w:rFonts w:ascii="Times New Roman" w:hAnsi="Times New Roman" w:cs="Times New Roman"/>
+          <w:sz w:val="24"/>
+          <w:szCs w:val="24"/>
+        </w:rPr>
+        <w:t>).</w:t>
+      </w:r>
+    </w:p>
+    <w:p>
+      <w:pPr>
+        <w:rPr>
+          <w:rFonts w:ascii="Times New Roman" w:hAnsi="Times New Roman" w:cs="Times New Roman"/>
+          <w:sz w:val="24"/>
+          <w:szCs w:val="24"/>
+        </w:rPr>
+      </w:pPr>
+      <w:r>
+        <w:rPr>
+          <w:rFonts w:ascii="Times New Roman" w:hAnsi="Times New Roman" w:cs="Times New Roman"/>
+          <w:sz w:val="24"/>
+          <w:szCs w:val="24"/>
+        </w:rPr>
+        <w:t>Ejemplos:</w:t>
+      </w:r>
+    </w:p>
+    <w:p>
+      <w:pPr>
+        <w:rPr>
+          <w:rFonts w:ascii="Times New Roman" w:hAnsi="Times New Roman" w:cs="Times New Roman"/>
+          <w:sz w:val="24"/>
+          <w:szCs w:val="24"/>
+        </w:rPr>
+      </w:pPr>
+      <w:r>
+        <w:rPr>
+          <w:rFonts w:ascii="Times New Roman" w:hAnsi="Times New Roman" w:cs="Times New Roman"/>
+          <w:sz w:val="24"/>
+          <w:szCs w:val="24"/>
+        </w:rPr>
+        <w:t xml:space="preserve"> -container. Crea un contenedor de ancho fijo.</w:t>
+      </w:r>
+    </w:p>
+    <w:p>
+      <w:pPr>
+        <w:rPr>
+          <w:rFonts w:ascii="Times New Roman" w:hAnsi="Times New Roman" w:cs="Times New Roman"/>
+          <w:sz w:val="24"/>
+          <w:szCs w:val="24"/>
+        </w:rPr>
+      </w:pPr>
+      <w:r>
+        <w:rPr>
+          <w:rFonts w:ascii="Times New Roman" w:hAnsi="Times New Roman" w:cs="Times New Roman"/>
+          <w:sz w:val="24"/>
+          <w:szCs w:val="24"/>
+        </w:rPr>
+        <w:t xml:space="preserve"> -conteiner-fluid. Crea un contenedor responsivo de ancho fijo.</w:t>
+      </w:r>
+    </w:p>
+    <w:p>
+      <w:pPr>
+        <w:rPr>
+          <w:rFonts w:ascii="Times New Roman" w:hAnsi="Times New Roman" w:cs="Times New Roman"/>
+          <w:sz w:val="24"/>
+          <w:szCs w:val="24"/>
+        </w:rPr>
+      </w:pPr>
+      <w:r>
+        <w:rPr>
+          <w:rFonts w:ascii="Times New Roman" w:hAnsi="Times New Roman" w:cs="Times New Roman"/>
+          <w:sz w:val="24"/>
+          <w:szCs w:val="24"/>
+        </w:rPr>
+        <w:t xml:space="preserve"> -</w:t>
+      </w:r>
+      <w:proofErr w:type="spellStart"/>
+      <w:r>
+        <w:rPr>
+          <w:rFonts w:ascii="Times New Roman" w:hAnsi="Times New Roman" w:cs="Times New Roman"/>
+          <w:sz w:val="24"/>
+          <w:szCs w:val="24"/>
+        </w:rPr>
+        <w:t>row</w:t>
+      </w:r>
+      <w:proofErr w:type="spellEnd"/>
+      <w:r>
+        <w:rPr>
+          <w:rFonts w:ascii="Times New Roman" w:hAnsi="Times New Roman" w:cs="Times New Roman"/>
+          <w:sz w:val="24"/>
+          <w:szCs w:val="24"/>
+        </w:rPr>
+        <w:t>. Crea filas.</w:t>
+      </w:r>
+    </w:p>
+    <w:p>
+      <w:pPr>
+        <w:rPr>
+          <w:rFonts w:ascii="Times New Roman" w:hAnsi="Times New Roman" w:cs="Times New Roman"/>
+          <w:sz w:val="24"/>
+          <w:szCs w:val="24"/>
+        </w:rPr>
+      </w:pPr>
+      <w:r>
+        <w:rPr>
+          <w:rFonts w:ascii="Times New Roman" w:hAnsi="Times New Roman" w:cs="Times New Roman"/>
+          <w:sz w:val="24"/>
+          <w:szCs w:val="24"/>
+        </w:rPr>
+        <w:t xml:space="preserve"> -col. Crea columnas (dependiendo de lo que se le añada tiene unos anchos o estilos).</w:t>
+      </w:r>
+    </w:p>
+    <w:p>
+      <w:pPr>
+        <w:rPr>
+          <w:rFonts w:ascii="Times New Roman" w:hAnsi="Times New Roman" w:cs="Times New Roman"/>
+          <w:sz w:val="24"/>
+          <w:szCs w:val="24"/>
+        </w:rPr>
+      </w:pPr>
+      <w:r>
+        <w:rPr>
+          <w:rFonts w:ascii="Times New Roman" w:hAnsi="Times New Roman" w:cs="Times New Roman"/>
+          <w:sz w:val="24"/>
+          <w:szCs w:val="24"/>
+        </w:rPr>
+        <w:t xml:space="preserve"> -</w:t>
+      </w:r>
+      <w:proofErr w:type="spellStart"/>
+      <w:r>
+        <w:rPr>
+          <w:rFonts w:ascii="Times New Roman" w:hAnsi="Times New Roman" w:cs="Times New Roman"/>
+          <w:sz w:val="24"/>
+          <w:szCs w:val="24"/>
+        </w:rPr>
+        <w:t>img</w:t>
+      </w:r>
+      <w:proofErr w:type="spellEnd"/>
+      <w:r>
+        <w:rPr>
+          <w:rFonts w:ascii="Times New Roman" w:hAnsi="Times New Roman" w:cs="Times New Roman"/>
+          <w:sz w:val="24"/>
+          <w:szCs w:val="24"/>
+        </w:rPr>
+        <w:t>-fluid. La imagen a la que se le refiere es responsiva.</w:t>
+      </w:r>
     </w:p>
     <w:sectPr>
       <w:pgSz w:w="11906" w:h="16838"/>
@@ -1679,7 +3341,7 @@
       </w:pPr>
     </w:pPrDefault>
   </w:docDefaults>
-  <w:latentStyles w:defLockedState="0" w:defUIPriority="99" w:defSemiHidden="0" w:defUnhideWhenUsed="0" w:defQFormat="0" w:count="377">
+  <w:latentStyles w:defLockedState="0" w:defUIPriority="99" w:defSemiHidden="0" w:defUnhideWhenUsed="0" w:defQFormat="0" w:count="375">
     <w:lsdException w:name="Normal" w:uiPriority="0" w:qFormat="1"/>
     <w:lsdException w:name="heading 1" w:uiPriority="9" w:qFormat="1"/>
     <w:lsdException w:name="heading 2" w:semiHidden="1" w:uiPriority="9" w:unhideWhenUsed="1" w:qFormat="1"/>
@@ -1785,6 +3447,7 @@
     <w:lsdException w:name="HTML Sample" w:semiHidden="1" w:unhideWhenUsed="1"/>
     <w:lsdException w:name="HTML Typewriter" w:semiHidden="1" w:unhideWhenUsed="1"/>
     <w:lsdException w:name="HTML Variable" w:semiHidden="1" w:unhideWhenUsed="1"/>
+    <w:lsdException w:name="Normal Table" w:semiHidden="1" w:unhideWhenUsed="1"/>
     <w:lsdException w:name="annotation subject" w:semiHidden="1" w:unhideWhenUsed="1"/>
     <w:lsdException w:name="No List" w:semiHidden="1" w:unhideWhenUsed="1"/>
     <w:lsdException w:name="Outline List 1" w:semiHidden="1" w:unhideWhenUsed="1"/>
@@ -1830,9 +3493,11 @@
     <w:lsdException w:name="Table Subtle 1" w:semiHidden="1" w:unhideWhenUsed="1"/>
     <w:lsdException w:name="Table Subtle 2" w:semiHidden="1" w:unhideWhenUsed="1"/>
     <w:lsdException w:name="Table Web 1" w:semiHidden="1" w:unhideWhenUsed="1"/>
+    <w:lsdException w:name="Table Web 2" w:semiHidden="1" w:unhideWhenUsed="1"/>
     <w:lsdException w:name="Table Web 3" w:semiHidden="1" w:unhideWhenUsed="1"/>
     <w:lsdException w:name="Balloon Text" w:semiHidden="1" w:unhideWhenUsed="1"/>
     <w:lsdException w:name="Table Grid" w:uiPriority="39"/>
+    <w:lsdException w:name="Table Theme" w:semiHidden="1" w:unhideWhenUsed="1"/>
     <w:lsdException w:name="Placeholder Text" w:semiHidden="1"/>
     <w:lsdException w:name="No Spacing" w:uiPriority="1" w:qFormat="1"/>
     <w:lsdException w:name="Light Shading" w:uiPriority="60"/>
@@ -2052,8 +3717,6 @@
     <w:lsdException w:name="Smart Hyperlink" w:semiHidden="1" w:unhideWhenUsed="1"/>
     <w:lsdException w:name="Hashtag" w:semiHidden="1" w:unhideWhenUsed="1"/>
     <w:lsdException w:name="Unresolved Mention" w:semiHidden="1" w:unhideWhenUsed="1"/>
-    <w:lsdException w:name="Smart Link" w:semiHidden="1" w:unhideWhenUsed="1"/>
-    <w:lsdException w:name="Smart Link Error" w:semiHidden="1" w:unhideWhenUsed="1"/>
   </w:latentStyles>
   <w:style w:type="paragraph" w:default="1" w:styleId="Normal">
     <w:name w:val="Normal"/>
@@ -2118,6 +3781,36 @@
     <w:rPr>
       <w:color w:val="605E5C"/>
       <w:shd w:val="clear" w:color="auto" w:fill="E1DFDD"/>
+    </w:rPr>
+  </w:style>
+  <w:style w:type="paragraph" w:styleId="Textodeglobo">
+    <w:name w:val="Balloon Text"/>
+    <w:basedOn w:val="Normal"/>
+    <w:link w:val="TextodegloboCar"/>
+    <w:uiPriority w:val="99"/>
+    <w:semiHidden/>
+    <w:unhideWhenUsed/>
+    <w:rsid w:val="006E0061"/>
+    <w:pPr>
+      <w:spacing w:after="0" w:line="240" w:lineRule="auto"/>
+    </w:pPr>
+    <w:rPr>
+      <w:rFonts w:ascii="Segoe UI" w:hAnsi="Segoe UI" w:cs="Segoe UI"/>
+      <w:sz w:val="18"/>
+      <w:szCs w:val="18"/>
+    </w:rPr>
+  </w:style>
+  <w:style w:type="character" w:customStyle="1" w:styleId="TextodegloboCar">
+    <w:name w:val="Texto de globo Car"/>
+    <w:basedOn w:val="Fuentedeprrafopredeter"/>
+    <w:link w:val="Textodeglobo"/>
+    <w:uiPriority w:val="99"/>
+    <w:semiHidden/>
+    <w:rsid w:val="006E0061"/>
+    <w:rPr>
+      <w:rFonts w:ascii="Segoe UI" w:hAnsi="Segoe UI" w:cs="Segoe UI"/>
+      <w:sz w:val="18"/>
+      <w:szCs w:val="18"/>
     </w:rPr>
   </w:style>
 </w:styles>
@@ -2423,7 +4116,7 @@
 </file>
 
 <file path=customXml/itemProps1.xml><?xml version="1.0" encoding="utf-8"?>
-<ds:datastoreItem xmlns:ds="http://schemas.openxmlformats.org/officeDocument/2006/customXml" ds:itemID="{37DB2A3D-946F-437B-A4EA-663D7102F509}">
+<ds:datastoreItem xmlns:ds="http://schemas.openxmlformats.org/officeDocument/2006/customXml" ds:itemID="{4EB0F31F-7036-4E56-A447-DE3C8D53629A}">
   <ds:schemaRefs>
     <ds:schemaRef ds:uri="http://schemas.openxmlformats.org/officeDocument/2006/bibliography"/>
   </ds:schemaRefs>

</xml_diff>